<commit_message>
Versão arruamda e entregue.
</commit_message>
<xml_diff>
--- a/projeto TCC BCC_2021 - Carlos Eduardo Machado.docx
+++ b/projeto TCC BCC_2021 - Carlos Eduardo Machado.docx
@@ -1,6 +1,6 @@
 
 <file path=word/document.xml><?xml version="1.0" encoding="utf-8"?>
-<w:document xmlns:wpc="http://schemas.microsoft.com/office/word/2010/wordprocessingCanvas" xmlns:cx="http://schemas.microsoft.com/office/drawing/2014/chartex" xmlns:cx1="http://schemas.microsoft.com/office/drawing/2015/9/8/chartex" xmlns:cx2="http://schemas.microsoft.com/office/drawing/2015/10/21/chartex" xmlns:cx3="http://schemas.microsoft.com/office/drawing/2016/5/9/chartex" xmlns:cx4="http://schemas.microsoft.com/office/drawing/2016/5/10/chartex" xmlns:cx5="http://schemas.microsoft.com/office/drawing/2016/5/11/chartex" xmlns:cx6="http://schemas.microsoft.com/office/drawing/2016/5/12/chartex" xmlns:cx7="http://schemas.microsoft.com/office/drawing/2016/5/13/chartex" xmlns:cx8="http://schemas.microsoft.com/office/drawing/2016/5/14/chartex" xmlns:mc="http://schemas.openxmlformats.org/markup-compatibility/2006" xmlns:aink="http://schemas.microsoft.com/office/drawing/2016/ink" xmlns:am3d="http://schemas.microsoft.com/office/drawing/2017/model3d" xmlns:o="urn:schemas-microsoft-com:office:office" xmlns:r="http://schemas.openxmlformats.org/officeDocument/2006/relationships" xmlns:m="http://schemas.openxmlformats.org/officeDocument/2006/math" xmlns:v="urn:schemas-microsoft-com:vml" xmlns:wp14="http://schemas.microsoft.com/office/word/2010/wordprocessingDrawing" xmlns:wp="http://schemas.openxmlformats.org/drawingml/2006/wordprocessingDrawing" xmlns:w10="urn:schemas-microsoft-com:office:word" xmlns:w="http://schemas.openxmlformats.org/wordprocessingml/2006/main" xmlns:w14="http://schemas.microsoft.com/office/word/2010/wordml" xmlns:w15="http://schemas.microsoft.com/office/word/2012/wordml" xmlns:w16cex="http://schemas.microsoft.com/office/word/2018/wordml/cex" xmlns:w16cid="http://schemas.microsoft.com/office/word/2016/wordml/cid" xmlns:w16="http://schemas.microsoft.com/office/word/2018/wordml" xmlns:w16sdtdh="http://schemas.microsoft.com/office/word/2020/wordml/sdtdatahash" xmlns:w16se="http://schemas.microsoft.com/office/word/2015/wordml/symex" xmlns:wpg="http://schemas.microsoft.com/office/word/2010/wordprocessingGroup" xmlns:wpi="http://schemas.microsoft.com/office/word/2010/wordprocessingInk" xmlns:wne="http://schemas.microsoft.com/office/word/2006/wordml" xmlns:wps="http://schemas.microsoft.com/office/word/2010/wordprocessingShape" mc:Ignorable="w14 w15 w16se w16cid w16 w16cex w16sdtdh wp14">
+<w:document xmlns:wpc="http://schemas.microsoft.com/office/word/2010/wordprocessingCanvas" xmlns:cx="http://schemas.microsoft.com/office/drawing/2014/chartex" xmlns:cx1="http://schemas.microsoft.com/office/drawing/2015/9/8/chartex" xmlns:cx2="http://schemas.microsoft.com/office/drawing/2015/10/21/chartex" xmlns:cx3="http://schemas.microsoft.com/office/drawing/2016/5/9/chartex" xmlns:cx4="http://schemas.microsoft.com/office/drawing/2016/5/10/chartex" xmlns:cx5="http://schemas.microsoft.com/office/drawing/2016/5/11/chartex" xmlns:cx6="http://schemas.microsoft.com/office/drawing/2016/5/12/chartex" xmlns:cx7="http://schemas.microsoft.com/office/drawing/2016/5/13/chartex" xmlns:cx8="http://schemas.microsoft.com/office/drawing/2016/5/14/chartex" xmlns:mc="http://schemas.openxmlformats.org/markup-compatibility/2006" xmlns:aink="http://schemas.microsoft.com/office/drawing/2016/ink" xmlns:am3d="http://schemas.microsoft.com/office/drawing/2017/model3d" xmlns:o="urn:schemas-microsoft-com:office:office" xmlns:r="http://schemas.openxmlformats.org/officeDocument/2006/relationships" xmlns:m="http://schemas.openxmlformats.org/officeDocument/2006/math" xmlns:v="urn:schemas-microsoft-com:vml" xmlns:wp14="http://schemas.microsoft.com/office/word/2010/wordprocessingDrawing" xmlns:wp="http://schemas.openxmlformats.org/drawingml/2006/wordprocessingDrawing" xmlns:w10="urn:schemas-microsoft-com:office:word" xmlns:w="http://schemas.openxmlformats.org/wordprocessingml/2006/main" xmlns:w14="http://schemas.microsoft.com/office/word/2010/wordml" xmlns:w15="http://schemas.microsoft.com/office/word/2012/wordml" xmlns:w16cid="http://schemas.microsoft.com/office/word/2016/wordml/cid" xmlns:w16se="http://schemas.microsoft.com/office/word/2015/wordml/symex" xmlns:wpg="http://schemas.microsoft.com/office/word/2010/wordprocessingGroup" xmlns:wpi="http://schemas.microsoft.com/office/word/2010/wordprocessingInk" xmlns:wne="http://schemas.microsoft.com/office/word/2006/wordml" xmlns:wps="http://schemas.microsoft.com/office/word/2010/wordprocessingShape" mc:Ignorable="w14 w15 w16se w16cid wp14">
   <w:body>
     <w:p>
       <w:pPr>
@@ -287,13 +287,7 @@
         <w:t xml:space="preserve"> u</w:t>
       </w:r>
       <w:r>
-        <w:t xml:space="preserve">tilizando o recurso de </w:t>
-      </w:r>
-      <w:r>
-        <w:t>Interface de Usuário Tangível</w:t>
-      </w:r>
-      <w:r>
-        <w:t xml:space="preserve"> (IUT)</w:t>
+        <w:t>tilizando o recurso de Interface de Usuário Tangível (IUT)</w:t>
       </w:r>
       <w:r>
         <w:t>.</w:t>
@@ -995,24 +989,37 @@
       <w:pPr>
         <w:pStyle w:val="TF-LEGENDA"/>
       </w:pPr>
-      <w:bookmarkStart w:id="24" w:name="_Ref53317281"/>
-      <w:bookmarkStart w:id="25" w:name="_Ref53317344"/>
+      <w:bookmarkStart w:id="24" w:name="_Ref53317344"/>
+      <w:bookmarkStart w:id="25" w:name="_Ref53317281"/>
       <w:r>
         <w:t xml:space="preserve">Figura </w:t>
       </w:r>
-      <w:fldSimple w:instr=" SEQ Figura \* ARABIC ">
-        <w:r>
-          <w:rPr>
-            <w:noProof/>
-          </w:rPr>
-          <w:t>1</w:t>
-        </w:r>
-      </w:fldSimple>
+      <w:r>
+        <w:fldChar w:fldCharType="begin"/>
+      </w:r>
+      <w:r>
+        <w:instrText xml:space="preserve"> SEQ Figura \* ARABIC </w:instrText>
+      </w:r>
+      <w:r>
+        <w:fldChar w:fldCharType="separate"/>
+      </w:r>
+      <w:r>
+        <w:rPr>
+          <w:noProof/>
+        </w:rPr>
+        <w:t>1</w:t>
+      </w:r>
+      <w:r>
+        <w:rPr>
+          <w:noProof/>
+        </w:rPr>
+        <w:fldChar w:fldCharType="end"/>
+      </w:r>
+      <w:bookmarkEnd w:id="24"/>
+      <w:r>
+        <w:t xml:space="preserve">– </w:t>
+      </w:r>
       <w:bookmarkEnd w:id="25"/>
-      <w:r>
-        <w:t xml:space="preserve">– </w:t>
-      </w:r>
-      <w:bookmarkEnd w:id="24"/>
       <w:r>
         <w:t>Diagrama dos módulos do peixe</w:t>
       </w:r>
@@ -1050,7 +1057,7 @@
             <v:path o:extrusionok="f" gradientshapeok="t" o:connecttype="rect"/>
             <o:lock v:ext="edit" aspectratio="t"/>
           </v:shapetype>
-          <v:shape id="_x0000_i1100" type="#_x0000_t75" style="width:219pt;height:159pt;visibility:visible;mso-wrap-style:square" o:bordertopcolor="this" o:borderleftcolor="this" o:borderbottomcolor="this" o:borderrightcolor="this">
+          <v:shape id="_x0000_i1025" type="#_x0000_t75" style="width:219pt;height:159pt;visibility:visible;mso-wrap-style:square" o:bordertopcolor="this" o:borderleftcolor="this" o:borderbottomcolor="this" o:borderrightcolor="this">
             <v:imagedata r:id="rId11" o:title=""/>
             <w10:bordertop type="single" width="8"/>
             <w10:borderleft type="single" width="8"/>
@@ -1257,10 +1264,7 @@
         <w:t xml:space="preserve">, </w:t>
       </w:r>
       <w:r>
-        <w:t xml:space="preserve">controle </w:t>
-      </w:r>
-      <w:r>
-        <w:t>d</w:t>
+        <w:t>controle d</w:t>
       </w:r>
       <w:r>
         <w:t>a</w:t>
@@ -1421,14 +1425,27 @@
       <w:r>
         <w:t xml:space="preserve">Figura </w:t>
       </w:r>
-      <w:fldSimple w:instr=" SEQ Figura \* ARABIC ">
-        <w:r>
-          <w:rPr>
-            <w:noProof/>
-          </w:rPr>
-          <w:t>2</w:t>
-        </w:r>
-      </w:fldSimple>
+      <w:r>
+        <w:fldChar w:fldCharType="begin"/>
+      </w:r>
+      <w:r>
+        <w:instrText xml:space="preserve"> SEQ Figura \* ARABIC </w:instrText>
+      </w:r>
+      <w:r>
+        <w:fldChar w:fldCharType="separate"/>
+      </w:r>
+      <w:r>
+        <w:rPr>
+          <w:noProof/>
+        </w:rPr>
+        <w:t>2</w:t>
+      </w:r>
+      <w:r>
+        <w:rPr>
+          <w:noProof/>
+        </w:rPr>
+        <w:fldChar w:fldCharType="end"/>
+      </w:r>
       <w:bookmarkEnd w:id="26"/>
       <w:r>
         <w:t>-</w:t>
@@ -1454,7 +1471,7 @@
           <w:noProof/>
         </w:rPr>
         <w:pict w14:anchorId="07BBB0D8">
-          <v:shape id="_x0000_i1104" type="#_x0000_t75" style="width:411.75pt;height:188.25pt;visibility:visible;mso-wrap-style:square;mso-position-horizontal:absolute;mso-position-horizontal-relative:text;mso-position-vertical:absolute;mso-position-vertical-relative:text;mso-width-relative:page;mso-height-relative:page">
+          <v:shape id="_x0000_i1026" type="#_x0000_t75" style="width:411.75pt;height:188.25pt;visibility:visible;mso-wrap-style:square;mso-position-horizontal:absolute;mso-position-horizontal-relative:text;mso-position-vertical:absolute;mso-position-vertical-relative:text;mso-width-relative:page;mso-height-relative:page">
             <v:imagedata r:id="rId12" o:title=""/>
           </v:shape>
         </w:pict>
@@ -1499,14 +1516,27 @@
         <w:lastRenderedPageBreak/>
         <w:t xml:space="preserve">Figura </w:t>
       </w:r>
-      <w:fldSimple w:instr=" SEQ Figura \* ARABIC ">
-        <w:r>
-          <w:rPr>
-            <w:noProof/>
-          </w:rPr>
-          <w:t>3</w:t>
-        </w:r>
-      </w:fldSimple>
+      <w:r>
+        <w:fldChar w:fldCharType="begin"/>
+      </w:r>
+      <w:r>
+        <w:instrText xml:space="preserve"> SEQ Figura \* ARABIC </w:instrText>
+      </w:r>
+      <w:r>
+        <w:fldChar w:fldCharType="separate"/>
+      </w:r>
+      <w:r>
+        <w:rPr>
+          <w:noProof/>
+        </w:rPr>
+        <w:t>3</w:t>
+      </w:r>
+      <w:r>
+        <w:rPr>
+          <w:noProof/>
+        </w:rPr>
+        <w:fldChar w:fldCharType="end"/>
+      </w:r>
       <w:bookmarkEnd w:id="27"/>
       <w:r>
         <w:t xml:space="preserve">– </w:t>
@@ -1524,7 +1554,7 @@
       </w:pPr>
       <w:r>
         <w:pict w14:anchorId="6F023B13">
-          <v:shape id="_x0000_i1098" type="#_x0000_t75" style="width:390.75pt;height:437.25pt" o:bordertopcolor="this" o:borderleftcolor="this" o:borderbottomcolor="this" o:borderrightcolor="this">
+          <v:shape id="_x0000_i1027" type="#_x0000_t75" style="width:390.75pt;height:438pt" o:bordertopcolor="this" o:borderleftcolor="this" o:borderbottomcolor="this" o:borderrightcolor="this">
             <v:imagedata r:id="rId13" o:title=""/>
             <w10:bordertop type="single" width="8"/>
             <w10:borderleft type="single" width="8"/>
@@ -1737,7 +1767,13 @@
         <w:rPr>
           <w:rFonts w:ascii="Courier New" w:hAnsi="Courier New" w:cs="Courier New"/>
         </w:rPr>
-        <w:t>Funções</w:t>
+        <w:t>f</w:t>
+      </w:r>
+      <w:r>
+        <w:rPr>
+          <w:rFonts w:ascii="Courier New" w:hAnsi="Courier New" w:cs="Courier New"/>
+        </w:rPr>
+        <w:t>unções</w:t>
       </w:r>
       <w:r>
         <w:t xml:space="preserve"> é responsável</w:t>
@@ -1870,13 +1906,17 @@
         <w:t xml:space="preserve"> </w:t>
       </w:r>
       <w:r>
-        <w:t xml:space="preserve">O principal módulo é o </w:t>
+        <w:t xml:space="preserve">O principal módulo é </w:t>
+      </w:r>
+      <w:proofErr w:type="gramStart"/>
+      <w:r>
+        <w:t xml:space="preserve">o </w:t>
       </w:r>
       <w:r>
         <w:rPr>
           <w:rFonts w:ascii="Courier New" w:hAnsi="Courier New" w:cs="Courier New"/>
         </w:rPr>
-        <w:t>P</w:t>
+        <w:t>p</w:t>
       </w:r>
       <w:r>
         <w:rPr>
@@ -1884,6 +1924,7 @@
         </w:rPr>
         <w:t>raga</w:t>
       </w:r>
+      <w:proofErr w:type="gramEnd"/>
       <w:r>
         <w:t xml:space="preserve">, que </w:t>
       </w:r>
@@ -2013,7 +2054,13 @@
         <w:rPr>
           <w:rFonts w:ascii="Courier New" w:hAnsi="Courier New" w:cs="Courier New"/>
         </w:rPr>
-        <w:t>Simulação</w:t>
+        <w:t>s</w:t>
+      </w:r>
+      <w:r>
+        <w:rPr>
+          <w:rFonts w:ascii="Courier New" w:hAnsi="Courier New" w:cs="Courier New"/>
+        </w:rPr>
+        <w:t>imulação</w:t>
       </w:r>
       <w:r>
         <w:t xml:space="preserve"> que recebe a parametrização inicial da simulação</w:t>
@@ -2385,14 +2432,27 @@
       <w:r>
         <w:t xml:space="preserve">Figura </w:t>
       </w:r>
-      <w:fldSimple w:instr=" SEQ Figura \* ARABIC ">
-        <w:r>
-          <w:rPr>
-            <w:noProof/>
-          </w:rPr>
-          <w:t>4</w:t>
-        </w:r>
-      </w:fldSimple>
+      <w:r>
+        <w:fldChar w:fldCharType="begin"/>
+      </w:r>
+      <w:r>
+        <w:instrText xml:space="preserve"> SEQ Figura \* ARABIC </w:instrText>
+      </w:r>
+      <w:r>
+        <w:fldChar w:fldCharType="separate"/>
+      </w:r>
+      <w:r>
+        <w:rPr>
+          <w:noProof/>
+        </w:rPr>
+        <w:t>4</w:t>
+      </w:r>
+      <w:r>
+        <w:rPr>
+          <w:noProof/>
+        </w:rPr>
+        <w:fldChar w:fldCharType="end"/>
+      </w:r>
       <w:bookmarkEnd w:id="35"/>
       <w:r>
         <w:t>-</w:t>
@@ -2418,7 +2478,7 @@
           <w:noProof/>
         </w:rPr>
         <w:pict w14:anchorId="41D27CB6">
-          <v:shape id="_x0000_i1099" type="#_x0000_t75" style="width:372pt;height:268.5pt;visibility:visible;mso-wrap-style:square" o:bordertopcolor="this" o:borderleftcolor="this" o:borderbottomcolor="this" o:borderrightcolor="this">
+          <v:shape id="_x0000_i1028" type="#_x0000_t75" style="width:372pt;height:268.5pt;visibility:visible;mso-wrap-style:square" o:bordertopcolor="this" o:borderleftcolor="this" o:borderbottomcolor="this" o:borderrightcolor="this">
             <v:imagedata r:id="rId14" o:title=""/>
             <w10:bordertop type="single" width="4"/>
             <w10:borderleft type="single" width="4"/>
@@ -2558,8 +2618,10 @@
       <w:r>
         <w:t>onectado ao Simulador</w:t>
       </w:r>
-      <w:r>
-        <w:t xml:space="preserve">. </w:t>
+      <w:bookmarkStart w:id="36" w:name="_GoBack"/>
+      <w:bookmarkEnd w:id="36"/>
+      <w:r>
+        <w:t xml:space="preserve"> </w:t>
       </w:r>
       <w:r>
         <w:t>(</w:t>
@@ -2648,19 +2710,32 @@
       <w:pPr>
         <w:pStyle w:val="TF-LEGENDA"/>
       </w:pPr>
-      <w:bookmarkStart w:id="36" w:name="_Ref69750935"/>
+      <w:bookmarkStart w:id="37" w:name="_Ref69750935"/>
       <w:r>
         <w:t xml:space="preserve">Figura </w:t>
       </w:r>
-      <w:fldSimple w:instr=" SEQ Figura \* ARABIC ">
-        <w:r>
-          <w:rPr>
-            <w:noProof/>
-          </w:rPr>
-          <w:t>5</w:t>
-        </w:r>
-      </w:fldSimple>
-      <w:bookmarkEnd w:id="36"/>
+      <w:r>
+        <w:fldChar w:fldCharType="begin"/>
+      </w:r>
+      <w:r>
+        <w:instrText xml:space="preserve"> SEQ Figura \* ARABIC </w:instrText>
+      </w:r>
+      <w:r>
+        <w:fldChar w:fldCharType="separate"/>
+      </w:r>
+      <w:r>
+        <w:rPr>
+          <w:noProof/>
+        </w:rPr>
+        <w:t>5</w:t>
+      </w:r>
+      <w:r>
+        <w:rPr>
+          <w:noProof/>
+        </w:rPr>
+        <w:fldChar w:fldCharType="end"/>
+      </w:r>
+      <w:bookmarkEnd w:id="37"/>
       <w:r>
         <w:t>-Aquário virtual</w:t>
       </w:r>
@@ -2678,7 +2753,7 @@
           <w:noProof/>
         </w:rPr>
         <w:pict w14:anchorId="2C18DCCC">
-          <v:shape id="_x0000_i1128" type="#_x0000_t75" style="width:453pt;height:294.75pt;visibility:visible;mso-wrap-style:square" o:bordertopcolor="this" o:borderleftcolor="this" o:borderbottomcolor="this" o:borderrightcolor="this">
+          <v:shape id="_x0000_i1029" type="#_x0000_t75" style="width:453pt;height:294.75pt;visibility:visible;mso-wrap-style:square" o:bordertopcolor="this" o:borderleftcolor="this" o:borderbottomcolor="this" o:borderrightcolor="this">
             <v:imagedata r:id="rId15" o:title=""/>
             <w10:bordertop type="single" width="8"/>
             <w10:borderleft type="single" width="8"/>
@@ -2797,13 +2872,13 @@
       <w:pPr>
         <w:pStyle w:val="Ttulo2"/>
       </w:pPr>
-      <w:bookmarkStart w:id="37" w:name="_Toc54164915"/>
-      <w:bookmarkStart w:id="38" w:name="_Toc54165669"/>
-      <w:bookmarkStart w:id="39" w:name="_Toc54169327"/>
-      <w:bookmarkStart w:id="40" w:name="_Toc96347433"/>
-      <w:bookmarkStart w:id="41" w:name="_Toc96357717"/>
-      <w:bookmarkStart w:id="42" w:name="_Toc96491860"/>
-      <w:bookmarkStart w:id="43" w:name="_Toc351015594"/>
+      <w:bookmarkStart w:id="38" w:name="_Toc54164915"/>
+      <w:bookmarkStart w:id="39" w:name="_Toc54165669"/>
+      <w:bookmarkStart w:id="40" w:name="_Toc54169327"/>
+      <w:bookmarkStart w:id="41" w:name="_Toc96347433"/>
+      <w:bookmarkStart w:id="42" w:name="_Toc96357717"/>
+      <w:bookmarkStart w:id="43" w:name="_Toc96491860"/>
+      <w:bookmarkStart w:id="44" w:name="_Toc351015594"/>
       <w:r>
         <w:t>JUSTIFICATIVA</w:t>
       </w:r>
@@ -3024,20 +3099,33 @@
       <w:pPr>
         <w:pStyle w:val="TF-LEGENDA"/>
       </w:pPr>
-      <w:bookmarkStart w:id="44" w:name="_Ref52025161"/>
+      <w:bookmarkStart w:id="45" w:name="_Ref52025161"/>
       <w:r>
         <w:lastRenderedPageBreak/>
         <w:t xml:space="preserve">Quadro </w:t>
       </w:r>
-      <w:fldSimple w:instr=" SEQ Quadro \* ARABIC ">
-        <w:r>
-          <w:rPr>
-            <w:noProof/>
-          </w:rPr>
-          <w:t>1</w:t>
-        </w:r>
-      </w:fldSimple>
-      <w:bookmarkEnd w:id="44"/>
+      <w:r>
+        <w:fldChar w:fldCharType="begin"/>
+      </w:r>
+      <w:r>
+        <w:instrText xml:space="preserve"> SEQ Quadro \* ARABIC </w:instrText>
+      </w:r>
+      <w:r>
+        <w:fldChar w:fldCharType="separate"/>
+      </w:r>
+      <w:r>
+        <w:rPr>
+          <w:noProof/>
+        </w:rPr>
+        <w:t>1</w:t>
+      </w:r>
+      <w:r>
+        <w:rPr>
+          <w:noProof/>
+        </w:rPr>
+        <w:fldChar w:fldCharType="end"/>
+      </w:r>
+      <w:bookmarkEnd w:id="45"/>
       <w:r>
         <w:t xml:space="preserve"> - </w:t>
       </w:r>
@@ -3628,13 +3716,13 @@
       <w:r>
         <w:t>REQUISITOS PRINCIPAIS DO PROBLEMA A SER TRABALHADO</w:t>
       </w:r>
-      <w:bookmarkEnd w:id="37"/>
       <w:bookmarkEnd w:id="38"/>
       <w:bookmarkEnd w:id="39"/>
       <w:bookmarkEnd w:id="40"/>
       <w:bookmarkEnd w:id="41"/>
       <w:bookmarkEnd w:id="42"/>
       <w:bookmarkEnd w:id="43"/>
+      <w:bookmarkEnd w:id="44"/>
     </w:p>
     <w:p>
       <w:pPr>
@@ -4013,19 +4101,32 @@
       <w:pPr>
         <w:pStyle w:val="TF-LEGENDA"/>
       </w:pPr>
-      <w:bookmarkStart w:id="45" w:name="_Ref98650273"/>
+      <w:bookmarkStart w:id="46" w:name="_Ref98650273"/>
       <w:r>
         <w:t xml:space="preserve">Quadro </w:t>
       </w:r>
-      <w:fldSimple w:instr=" SEQ Quadro \* ARABIC ">
-        <w:r>
-          <w:rPr>
-            <w:noProof/>
-          </w:rPr>
-          <w:t>2</w:t>
-        </w:r>
-      </w:fldSimple>
-      <w:bookmarkEnd w:id="45"/>
+      <w:r>
+        <w:fldChar w:fldCharType="begin"/>
+      </w:r>
+      <w:r>
+        <w:instrText xml:space="preserve"> SEQ Quadro \* ARABIC </w:instrText>
+      </w:r>
+      <w:r>
+        <w:fldChar w:fldCharType="separate"/>
+      </w:r>
+      <w:r>
+        <w:rPr>
+          <w:noProof/>
+        </w:rPr>
+        <w:t>2</w:t>
+      </w:r>
+      <w:r>
+        <w:rPr>
+          <w:noProof/>
+        </w:rPr>
+        <w:fldChar w:fldCharType="end"/>
+      </w:r>
+      <w:bookmarkEnd w:id="46"/>
       <w:r>
         <w:t xml:space="preserve"> - Cronograma</w:t>
       </w:r>
@@ -5359,13 +5460,7 @@
         <w:t>De acordo com Mendonça (199</w:t>
       </w:r>
       <w:r>
-        <w:t xml:space="preserve">9, apud </w:t>
-      </w:r>
-      <w:r>
-        <w:t>FELTRIN</w:t>
-      </w:r>
-      <w:r>
-        <w:t xml:space="preserve">, </w:t>
+        <w:t xml:space="preserve">9, apud FELTRIN, </w:t>
       </w:r>
       <w:r>
         <w:t>2014</w:t>
@@ -5411,7 +5506,7 @@
       <w:pPr>
         <w:pStyle w:val="TF-refernciasbibliogrficasTTULO"/>
       </w:pPr>
-      <w:bookmarkStart w:id="46" w:name="_Toc351015602"/>
+      <w:bookmarkStart w:id="47" w:name="_Toc351015602"/>
       <w:bookmarkEnd w:id="28"/>
       <w:bookmarkEnd w:id="29"/>
       <w:bookmarkEnd w:id="30"/>
@@ -5422,7 +5517,7 @@
       <w:r>
         <w:t>Referências</w:t>
       </w:r>
-      <w:bookmarkEnd w:id="46"/>
+      <w:bookmarkEnd w:id="47"/>
     </w:p>
     <w:p>
       <w:pPr>
@@ -10549,7 +10644,7 @@
 </file>
 
 <file path=word/endnotes.xml><?xml version="1.0" encoding="utf-8"?>
-<w:endnotes xmlns:wpc="http://schemas.microsoft.com/office/word/2010/wordprocessingCanvas" xmlns:cx="http://schemas.microsoft.com/office/drawing/2014/chartex" xmlns:cx1="http://schemas.microsoft.com/office/drawing/2015/9/8/chartex" xmlns:cx2="http://schemas.microsoft.com/office/drawing/2015/10/21/chartex" xmlns:cx3="http://schemas.microsoft.com/office/drawing/2016/5/9/chartex" xmlns:cx4="http://schemas.microsoft.com/office/drawing/2016/5/10/chartex" xmlns:cx5="http://schemas.microsoft.com/office/drawing/2016/5/11/chartex" xmlns:cx6="http://schemas.microsoft.com/office/drawing/2016/5/12/chartex" xmlns:cx7="http://schemas.microsoft.com/office/drawing/2016/5/13/chartex" xmlns:cx8="http://schemas.microsoft.com/office/drawing/2016/5/14/chartex" xmlns:mc="http://schemas.openxmlformats.org/markup-compatibility/2006" xmlns:aink="http://schemas.microsoft.com/office/drawing/2016/ink" xmlns:am3d="http://schemas.microsoft.com/office/drawing/2017/model3d" xmlns:o="urn:schemas-microsoft-com:office:office" xmlns:r="http://schemas.openxmlformats.org/officeDocument/2006/relationships" xmlns:m="http://schemas.openxmlformats.org/officeDocument/2006/math" xmlns:v="urn:schemas-microsoft-com:vml" xmlns:wp14="http://schemas.microsoft.com/office/word/2010/wordprocessingDrawing" xmlns:wp="http://schemas.openxmlformats.org/drawingml/2006/wordprocessingDrawing" xmlns:w10="urn:schemas-microsoft-com:office:word" xmlns:w="http://schemas.openxmlformats.org/wordprocessingml/2006/main" xmlns:w14="http://schemas.microsoft.com/office/word/2010/wordml" xmlns:w15="http://schemas.microsoft.com/office/word/2012/wordml" xmlns:w16cex="http://schemas.microsoft.com/office/word/2018/wordml/cex" xmlns:w16cid="http://schemas.microsoft.com/office/word/2016/wordml/cid" xmlns:w16="http://schemas.microsoft.com/office/word/2018/wordml" xmlns:w16sdtdh="http://schemas.microsoft.com/office/word/2020/wordml/sdtdatahash" xmlns:w16se="http://schemas.microsoft.com/office/word/2015/wordml/symex" xmlns:wpg="http://schemas.microsoft.com/office/word/2010/wordprocessingGroup" xmlns:wpi="http://schemas.microsoft.com/office/word/2010/wordprocessingInk" xmlns:wne="http://schemas.microsoft.com/office/word/2006/wordml" xmlns:wps="http://schemas.microsoft.com/office/word/2010/wordprocessingShape" mc:Ignorable="w14 w15 w16se w16cid w16 w16cex w16sdtdh wp14">
+<w:endnotes xmlns:wpc="http://schemas.microsoft.com/office/word/2010/wordprocessingCanvas" xmlns:cx="http://schemas.microsoft.com/office/drawing/2014/chartex" xmlns:cx1="http://schemas.microsoft.com/office/drawing/2015/9/8/chartex" xmlns:cx2="http://schemas.microsoft.com/office/drawing/2015/10/21/chartex" xmlns:cx3="http://schemas.microsoft.com/office/drawing/2016/5/9/chartex" xmlns:cx4="http://schemas.microsoft.com/office/drawing/2016/5/10/chartex" xmlns:cx5="http://schemas.microsoft.com/office/drawing/2016/5/11/chartex" xmlns:cx6="http://schemas.microsoft.com/office/drawing/2016/5/12/chartex" xmlns:cx7="http://schemas.microsoft.com/office/drawing/2016/5/13/chartex" xmlns:cx8="http://schemas.microsoft.com/office/drawing/2016/5/14/chartex" xmlns:mc="http://schemas.openxmlformats.org/markup-compatibility/2006" xmlns:aink="http://schemas.microsoft.com/office/drawing/2016/ink" xmlns:am3d="http://schemas.microsoft.com/office/drawing/2017/model3d" xmlns:o="urn:schemas-microsoft-com:office:office" xmlns:r="http://schemas.openxmlformats.org/officeDocument/2006/relationships" xmlns:m="http://schemas.openxmlformats.org/officeDocument/2006/math" xmlns:v="urn:schemas-microsoft-com:vml" xmlns:wp14="http://schemas.microsoft.com/office/word/2010/wordprocessingDrawing" xmlns:wp="http://schemas.openxmlformats.org/drawingml/2006/wordprocessingDrawing" xmlns:w10="urn:schemas-microsoft-com:office:word" xmlns:w="http://schemas.openxmlformats.org/wordprocessingml/2006/main" xmlns:w14="http://schemas.microsoft.com/office/word/2010/wordml" xmlns:w15="http://schemas.microsoft.com/office/word/2012/wordml" xmlns:w16cid="http://schemas.microsoft.com/office/word/2016/wordml/cid" xmlns:w16se="http://schemas.microsoft.com/office/word/2015/wordml/symex" xmlns:wpg="http://schemas.microsoft.com/office/word/2010/wordprocessingGroup" xmlns:wpi="http://schemas.microsoft.com/office/word/2010/wordprocessingInk" xmlns:wne="http://schemas.microsoft.com/office/word/2006/wordml" xmlns:wps="http://schemas.microsoft.com/office/word/2010/wordprocessingShape" mc:Ignorable="w14 w15 w16se w16cid wp14">
   <w:endnote w:type="separator" w:id="-1">
     <w:p>
       <w:r>
@@ -10568,7 +10663,7 @@
 </file>
 
 <file path=word/footer1.xml><?xml version="1.0" encoding="utf-8"?>
-<w:ftr xmlns:wpc="http://schemas.microsoft.com/office/word/2010/wordprocessingCanvas" xmlns:cx="http://schemas.microsoft.com/office/drawing/2014/chartex" xmlns:cx1="http://schemas.microsoft.com/office/drawing/2015/9/8/chartex" xmlns:cx2="http://schemas.microsoft.com/office/drawing/2015/10/21/chartex" xmlns:cx3="http://schemas.microsoft.com/office/drawing/2016/5/9/chartex" xmlns:cx4="http://schemas.microsoft.com/office/drawing/2016/5/10/chartex" xmlns:cx5="http://schemas.microsoft.com/office/drawing/2016/5/11/chartex" xmlns:cx6="http://schemas.microsoft.com/office/drawing/2016/5/12/chartex" xmlns:cx7="http://schemas.microsoft.com/office/drawing/2016/5/13/chartex" xmlns:cx8="http://schemas.microsoft.com/office/drawing/2016/5/14/chartex" xmlns:mc="http://schemas.openxmlformats.org/markup-compatibility/2006" xmlns:aink="http://schemas.microsoft.com/office/drawing/2016/ink" xmlns:am3d="http://schemas.microsoft.com/office/drawing/2017/model3d" xmlns:o="urn:schemas-microsoft-com:office:office" xmlns:r="http://schemas.openxmlformats.org/officeDocument/2006/relationships" xmlns:m="http://schemas.openxmlformats.org/officeDocument/2006/math" xmlns:v="urn:schemas-microsoft-com:vml" xmlns:wp14="http://schemas.microsoft.com/office/word/2010/wordprocessingDrawing" xmlns:wp="http://schemas.openxmlformats.org/drawingml/2006/wordprocessingDrawing" xmlns:w10="urn:schemas-microsoft-com:office:word" xmlns:w="http://schemas.openxmlformats.org/wordprocessingml/2006/main" xmlns:w14="http://schemas.microsoft.com/office/word/2010/wordml" xmlns:w15="http://schemas.microsoft.com/office/word/2012/wordml" xmlns:w16cex="http://schemas.microsoft.com/office/word/2018/wordml/cex" xmlns:w16cid="http://schemas.microsoft.com/office/word/2016/wordml/cid" xmlns:w16="http://schemas.microsoft.com/office/word/2018/wordml" xmlns:w16sdtdh="http://schemas.microsoft.com/office/word/2020/wordml/sdtdatahash" xmlns:w16se="http://schemas.microsoft.com/office/word/2015/wordml/symex" xmlns:wpg="http://schemas.microsoft.com/office/word/2010/wordprocessingGroup" xmlns:wpi="http://schemas.microsoft.com/office/word/2010/wordprocessingInk" xmlns:wne="http://schemas.microsoft.com/office/word/2006/wordml" xmlns:wps="http://schemas.microsoft.com/office/word/2010/wordprocessingShape" mc:Ignorable="w14 w15 w16se w16cid w16 w16cex w16sdtdh wp14">
+<w:ftr xmlns:wpc="http://schemas.microsoft.com/office/word/2010/wordprocessingCanvas" xmlns:cx="http://schemas.microsoft.com/office/drawing/2014/chartex" xmlns:cx1="http://schemas.microsoft.com/office/drawing/2015/9/8/chartex" xmlns:cx2="http://schemas.microsoft.com/office/drawing/2015/10/21/chartex" xmlns:cx3="http://schemas.microsoft.com/office/drawing/2016/5/9/chartex" xmlns:cx4="http://schemas.microsoft.com/office/drawing/2016/5/10/chartex" xmlns:cx5="http://schemas.microsoft.com/office/drawing/2016/5/11/chartex" xmlns:cx6="http://schemas.microsoft.com/office/drawing/2016/5/12/chartex" xmlns:cx7="http://schemas.microsoft.com/office/drawing/2016/5/13/chartex" xmlns:cx8="http://schemas.microsoft.com/office/drawing/2016/5/14/chartex" xmlns:mc="http://schemas.openxmlformats.org/markup-compatibility/2006" xmlns:aink="http://schemas.microsoft.com/office/drawing/2016/ink" xmlns:am3d="http://schemas.microsoft.com/office/drawing/2017/model3d" xmlns:o="urn:schemas-microsoft-com:office:office" xmlns:r="http://schemas.openxmlformats.org/officeDocument/2006/relationships" xmlns:m="http://schemas.openxmlformats.org/officeDocument/2006/math" xmlns:v="urn:schemas-microsoft-com:vml" xmlns:wp14="http://schemas.microsoft.com/office/word/2010/wordprocessingDrawing" xmlns:wp="http://schemas.openxmlformats.org/drawingml/2006/wordprocessingDrawing" xmlns:w10="urn:schemas-microsoft-com:office:word" xmlns:w="http://schemas.openxmlformats.org/wordprocessingml/2006/main" xmlns:w14="http://schemas.microsoft.com/office/word/2010/wordml" xmlns:w15="http://schemas.microsoft.com/office/word/2012/wordml" xmlns:w16cid="http://schemas.microsoft.com/office/word/2016/wordml/cid" xmlns:w16se="http://schemas.microsoft.com/office/word/2015/wordml/symex" xmlns:wpg="http://schemas.microsoft.com/office/word/2010/wordprocessingGroup" xmlns:wpi="http://schemas.microsoft.com/office/word/2010/wordprocessingInk" xmlns:wne="http://schemas.microsoft.com/office/word/2006/wordml" xmlns:wps="http://schemas.microsoft.com/office/word/2010/wordprocessingShape" mc:Ignorable="w14 w15 w16se w16cid wp14">
   <w:p>
     <w:pPr>
       <w:pStyle w:val="Rodap"/>
@@ -10594,7 +10689,7 @@
 </file>
 
 <file path=word/footer2.xml><?xml version="1.0" encoding="utf-8"?>
-<w:ftr xmlns:wpc="http://schemas.microsoft.com/office/word/2010/wordprocessingCanvas" xmlns:cx="http://schemas.microsoft.com/office/drawing/2014/chartex" xmlns:cx1="http://schemas.microsoft.com/office/drawing/2015/9/8/chartex" xmlns:cx2="http://schemas.microsoft.com/office/drawing/2015/10/21/chartex" xmlns:cx3="http://schemas.microsoft.com/office/drawing/2016/5/9/chartex" xmlns:cx4="http://schemas.microsoft.com/office/drawing/2016/5/10/chartex" xmlns:cx5="http://schemas.microsoft.com/office/drawing/2016/5/11/chartex" xmlns:cx6="http://schemas.microsoft.com/office/drawing/2016/5/12/chartex" xmlns:cx7="http://schemas.microsoft.com/office/drawing/2016/5/13/chartex" xmlns:cx8="http://schemas.microsoft.com/office/drawing/2016/5/14/chartex" xmlns:mc="http://schemas.openxmlformats.org/markup-compatibility/2006" xmlns:aink="http://schemas.microsoft.com/office/drawing/2016/ink" xmlns:am3d="http://schemas.microsoft.com/office/drawing/2017/model3d" xmlns:o="urn:schemas-microsoft-com:office:office" xmlns:r="http://schemas.openxmlformats.org/officeDocument/2006/relationships" xmlns:m="http://schemas.openxmlformats.org/officeDocument/2006/math" xmlns:v="urn:schemas-microsoft-com:vml" xmlns:wp14="http://schemas.microsoft.com/office/word/2010/wordprocessingDrawing" xmlns:wp="http://schemas.openxmlformats.org/drawingml/2006/wordprocessingDrawing" xmlns:w10="urn:schemas-microsoft-com:office:word" xmlns:w="http://schemas.openxmlformats.org/wordprocessingml/2006/main" xmlns:w14="http://schemas.microsoft.com/office/word/2010/wordml" xmlns:w15="http://schemas.microsoft.com/office/word/2012/wordml" xmlns:w16cex="http://schemas.microsoft.com/office/word/2018/wordml/cex" xmlns:w16cid="http://schemas.microsoft.com/office/word/2016/wordml/cid" xmlns:w16="http://schemas.microsoft.com/office/word/2018/wordml" xmlns:w16sdtdh="http://schemas.microsoft.com/office/word/2020/wordml/sdtdatahash" xmlns:w16se="http://schemas.microsoft.com/office/word/2015/wordml/symex" xmlns:wpg="http://schemas.microsoft.com/office/word/2010/wordprocessingGroup" xmlns:wpi="http://schemas.microsoft.com/office/word/2010/wordprocessingInk" xmlns:wne="http://schemas.microsoft.com/office/word/2006/wordml" xmlns:wps="http://schemas.microsoft.com/office/word/2010/wordprocessingShape" mc:Ignorable="w14 w15 w16se w16cid w16 w16cex w16sdtdh wp14">
+<w:ftr xmlns:wpc="http://schemas.microsoft.com/office/word/2010/wordprocessingCanvas" xmlns:cx="http://schemas.microsoft.com/office/drawing/2014/chartex" xmlns:cx1="http://schemas.microsoft.com/office/drawing/2015/9/8/chartex" xmlns:cx2="http://schemas.microsoft.com/office/drawing/2015/10/21/chartex" xmlns:cx3="http://schemas.microsoft.com/office/drawing/2016/5/9/chartex" xmlns:cx4="http://schemas.microsoft.com/office/drawing/2016/5/10/chartex" xmlns:cx5="http://schemas.microsoft.com/office/drawing/2016/5/11/chartex" xmlns:cx6="http://schemas.microsoft.com/office/drawing/2016/5/12/chartex" xmlns:cx7="http://schemas.microsoft.com/office/drawing/2016/5/13/chartex" xmlns:cx8="http://schemas.microsoft.com/office/drawing/2016/5/14/chartex" xmlns:mc="http://schemas.openxmlformats.org/markup-compatibility/2006" xmlns:aink="http://schemas.microsoft.com/office/drawing/2016/ink" xmlns:am3d="http://schemas.microsoft.com/office/drawing/2017/model3d" xmlns:o="urn:schemas-microsoft-com:office:office" xmlns:r="http://schemas.openxmlformats.org/officeDocument/2006/relationships" xmlns:m="http://schemas.openxmlformats.org/officeDocument/2006/math" xmlns:v="urn:schemas-microsoft-com:vml" xmlns:wp14="http://schemas.microsoft.com/office/word/2010/wordprocessingDrawing" xmlns:wp="http://schemas.openxmlformats.org/drawingml/2006/wordprocessingDrawing" xmlns:w10="urn:schemas-microsoft-com:office:word" xmlns:w="http://schemas.openxmlformats.org/wordprocessingml/2006/main" xmlns:w14="http://schemas.microsoft.com/office/word/2010/wordml" xmlns:w15="http://schemas.microsoft.com/office/word/2012/wordml" xmlns:w16cid="http://schemas.microsoft.com/office/word/2016/wordml/cid" xmlns:w16se="http://schemas.microsoft.com/office/word/2015/wordml/symex" xmlns:wpg="http://schemas.microsoft.com/office/word/2010/wordprocessingGroup" xmlns:wpi="http://schemas.microsoft.com/office/word/2010/wordprocessingInk" xmlns:wne="http://schemas.microsoft.com/office/word/2006/wordml" xmlns:wps="http://schemas.microsoft.com/office/word/2010/wordprocessingShape" mc:Ignorable="w14 w15 w16se w16cid wp14">
   <w:p>
     <w:pPr>
       <w:pStyle w:val="Rodap"/>
@@ -10620,7 +10715,7 @@
 </file>
 
 <file path=word/footnotes.xml><?xml version="1.0" encoding="utf-8"?>
-<w:footnotes xmlns:wpc="http://schemas.microsoft.com/office/word/2010/wordprocessingCanvas" xmlns:cx="http://schemas.microsoft.com/office/drawing/2014/chartex" xmlns:cx1="http://schemas.microsoft.com/office/drawing/2015/9/8/chartex" xmlns:cx2="http://schemas.microsoft.com/office/drawing/2015/10/21/chartex" xmlns:cx3="http://schemas.microsoft.com/office/drawing/2016/5/9/chartex" xmlns:cx4="http://schemas.microsoft.com/office/drawing/2016/5/10/chartex" xmlns:cx5="http://schemas.microsoft.com/office/drawing/2016/5/11/chartex" xmlns:cx6="http://schemas.microsoft.com/office/drawing/2016/5/12/chartex" xmlns:cx7="http://schemas.microsoft.com/office/drawing/2016/5/13/chartex" xmlns:cx8="http://schemas.microsoft.com/office/drawing/2016/5/14/chartex" xmlns:mc="http://schemas.openxmlformats.org/markup-compatibility/2006" xmlns:aink="http://schemas.microsoft.com/office/drawing/2016/ink" xmlns:am3d="http://schemas.microsoft.com/office/drawing/2017/model3d" xmlns:o="urn:schemas-microsoft-com:office:office" xmlns:r="http://schemas.openxmlformats.org/officeDocument/2006/relationships" xmlns:m="http://schemas.openxmlformats.org/officeDocument/2006/math" xmlns:v="urn:schemas-microsoft-com:vml" xmlns:wp14="http://schemas.microsoft.com/office/word/2010/wordprocessingDrawing" xmlns:wp="http://schemas.openxmlformats.org/drawingml/2006/wordprocessingDrawing" xmlns:w10="urn:schemas-microsoft-com:office:word" xmlns:w="http://schemas.openxmlformats.org/wordprocessingml/2006/main" xmlns:w14="http://schemas.microsoft.com/office/word/2010/wordml" xmlns:w15="http://schemas.microsoft.com/office/word/2012/wordml" xmlns:w16cex="http://schemas.microsoft.com/office/word/2018/wordml/cex" xmlns:w16cid="http://schemas.microsoft.com/office/word/2016/wordml/cid" xmlns:w16="http://schemas.microsoft.com/office/word/2018/wordml" xmlns:w16sdtdh="http://schemas.microsoft.com/office/word/2020/wordml/sdtdatahash" xmlns:w16se="http://schemas.microsoft.com/office/word/2015/wordml/symex" xmlns:wpg="http://schemas.microsoft.com/office/word/2010/wordprocessingGroup" xmlns:wpi="http://schemas.microsoft.com/office/word/2010/wordprocessingInk" xmlns:wne="http://schemas.microsoft.com/office/word/2006/wordml" xmlns:wps="http://schemas.microsoft.com/office/word/2010/wordprocessingShape" mc:Ignorable="w14 w15 w16se w16cid w16 w16cex w16sdtdh wp14">
+<w:footnotes xmlns:wpc="http://schemas.microsoft.com/office/word/2010/wordprocessingCanvas" xmlns:cx="http://schemas.microsoft.com/office/drawing/2014/chartex" xmlns:cx1="http://schemas.microsoft.com/office/drawing/2015/9/8/chartex" xmlns:cx2="http://schemas.microsoft.com/office/drawing/2015/10/21/chartex" xmlns:cx3="http://schemas.microsoft.com/office/drawing/2016/5/9/chartex" xmlns:cx4="http://schemas.microsoft.com/office/drawing/2016/5/10/chartex" xmlns:cx5="http://schemas.microsoft.com/office/drawing/2016/5/11/chartex" xmlns:cx6="http://schemas.microsoft.com/office/drawing/2016/5/12/chartex" xmlns:cx7="http://schemas.microsoft.com/office/drawing/2016/5/13/chartex" xmlns:cx8="http://schemas.microsoft.com/office/drawing/2016/5/14/chartex" xmlns:mc="http://schemas.openxmlformats.org/markup-compatibility/2006" xmlns:aink="http://schemas.microsoft.com/office/drawing/2016/ink" xmlns:am3d="http://schemas.microsoft.com/office/drawing/2017/model3d" xmlns:o="urn:schemas-microsoft-com:office:office" xmlns:r="http://schemas.openxmlformats.org/officeDocument/2006/relationships" xmlns:m="http://schemas.openxmlformats.org/officeDocument/2006/math" xmlns:v="urn:schemas-microsoft-com:vml" xmlns:wp14="http://schemas.microsoft.com/office/word/2010/wordprocessingDrawing" xmlns:wp="http://schemas.openxmlformats.org/drawingml/2006/wordprocessingDrawing" xmlns:w10="urn:schemas-microsoft-com:office:word" xmlns:w="http://schemas.openxmlformats.org/wordprocessingml/2006/main" xmlns:w14="http://schemas.microsoft.com/office/word/2010/wordml" xmlns:w15="http://schemas.microsoft.com/office/word/2012/wordml" xmlns:w16cid="http://schemas.microsoft.com/office/word/2016/wordml/cid" xmlns:w16se="http://schemas.microsoft.com/office/word/2015/wordml/symex" xmlns:wpg="http://schemas.microsoft.com/office/word/2010/wordprocessingGroup" xmlns:wpi="http://schemas.microsoft.com/office/word/2010/wordprocessingInk" xmlns:wne="http://schemas.microsoft.com/office/word/2006/wordml" xmlns:wps="http://schemas.microsoft.com/office/word/2010/wordprocessingShape" mc:Ignorable="w14 w15 w16se w16cid wp14">
   <w:footnote w:type="separator" w:id="-1">
     <w:p>
       <w:r>
@@ -10639,7 +10734,7 @@
 </file>
 
 <file path=word/header1.xml><?xml version="1.0" encoding="utf-8"?>
-<w:hdr xmlns:wpc="http://schemas.microsoft.com/office/word/2010/wordprocessingCanvas" xmlns:cx="http://schemas.microsoft.com/office/drawing/2014/chartex" xmlns:cx1="http://schemas.microsoft.com/office/drawing/2015/9/8/chartex" xmlns:cx2="http://schemas.microsoft.com/office/drawing/2015/10/21/chartex" xmlns:cx3="http://schemas.microsoft.com/office/drawing/2016/5/9/chartex" xmlns:cx4="http://schemas.microsoft.com/office/drawing/2016/5/10/chartex" xmlns:cx5="http://schemas.microsoft.com/office/drawing/2016/5/11/chartex" xmlns:cx6="http://schemas.microsoft.com/office/drawing/2016/5/12/chartex" xmlns:cx7="http://schemas.microsoft.com/office/drawing/2016/5/13/chartex" xmlns:cx8="http://schemas.microsoft.com/office/drawing/2016/5/14/chartex" xmlns:mc="http://schemas.openxmlformats.org/markup-compatibility/2006" xmlns:aink="http://schemas.microsoft.com/office/drawing/2016/ink" xmlns:am3d="http://schemas.microsoft.com/office/drawing/2017/model3d" xmlns:o="urn:schemas-microsoft-com:office:office" xmlns:r="http://schemas.openxmlformats.org/officeDocument/2006/relationships" xmlns:m="http://schemas.openxmlformats.org/officeDocument/2006/math" xmlns:v="urn:schemas-microsoft-com:vml" xmlns:wp14="http://schemas.microsoft.com/office/word/2010/wordprocessingDrawing" xmlns:wp="http://schemas.openxmlformats.org/drawingml/2006/wordprocessingDrawing" xmlns:w10="urn:schemas-microsoft-com:office:word" xmlns:w="http://schemas.openxmlformats.org/wordprocessingml/2006/main" xmlns:w14="http://schemas.microsoft.com/office/word/2010/wordml" xmlns:w15="http://schemas.microsoft.com/office/word/2012/wordml" xmlns:w16cex="http://schemas.microsoft.com/office/word/2018/wordml/cex" xmlns:w16cid="http://schemas.microsoft.com/office/word/2016/wordml/cid" xmlns:w16="http://schemas.microsoft.com/office/word/2018/wordml" xmlns:w16sdtdh="http://schemas.microsoft.com/office/word/2020/wordml/sdtdatahash" xmlns:w16se="http://schemas.microsoft.com/office/word/2015/wordml/symex" xmlns:wpg="http://schemas.microsoft.com/office/word/2010/wordprocessingGroup" xmlns:wpi="http://schemas.microsoft.com/office/word/2010/wordprocessingInk" xmlns:wne="http://schemas.microsoft.com/office/word/2006/wordml" xmlns:wps="http://schemas.microsoft.com/office/word/2010/wordprocessingShape" mc:Ignorable="w14 w15 w16se w16cid w16 w16cex w16sdtdh wp14">
+<w:hdr xmlns:wpc="http://schemas.microsoft.com/office/word/2010/wordprocessingCanvas" xmlns:cx="http://schemas.microsoft.com/office/drawing/2014/chartex" xmlns:cx1="http://schemas.microsoft.com/office/drawing/2015/9/8/chartex" xmlns:cx2="http://schemas.microsoft.com/office/drawing/2015/10/21/chartex" xmlns:cx3="http://schemas.microsoft.com/office/drawing/2016/5/9/chartex" xmlns:cx4="http://schemas.microsoft.com/office/drawing/2016/5/10/chartex" xmlns:cx5="http://schemas.microsoft.com/office/drawing/2016/5/11/chartex" xmlns:cx6="http://schemas.microsoft.com/office/drawing/2016/5/12/chartex" xmlns:cx7="http://schemas.microsoft.com/office/drawing/2016/5/13/chartex" xmlns:cx8="http://schemas.microsoft.com/office/drawing/2016/5/14/chartex" xmlns:mc="http://schemas.openxmlformats.org/markup-compatibility/2006" xmlns:aink="http://schemas.microsoft.com/office/drawing/2016/ink" xmlns:am3d="http://schemas.microsoft.com/office/drawing/2017/model3d" xmlns:o="urn:schemas-microsoft-com:office:office" xmlns:r="http://schemas.openxmlformats.org/officeDocument/2006/relationships" xmlns:m="http://schemas.openxmlformats.org/officeDocument/2006/math" xmlns:v="urn:schemas-microsoft-com:vml" xmlns:wp14="http://schemas.microsoft.com/office/word/2010/wordprocessingDrawing" xmlns:wp="http://schemas.openxmlformats.org/drawingml/2006/wordprocessingDrawing" xmlns:w10="urn:schemas-microsoft-com:office:word" xmlns:w="http://schemas.openxmlformats.org/wordprocessingml/2006/main" xmlns:w14="http://schemas.microsoft.com/office/word/2010/wordml" xmlns:w15="http://schemas.microsoft.com/office/word/2012/wordml" xmlns:w16cid="http://schemas.microsoft.com/office/word/2016/wordml/cid" xmlns:w16se="http://schemas.microsoft.com/office/word/2015/wordml/symex" xmlns:wpg="http://schemas.microsoft.com/office/word/2010/wordprocessingGroup" xmlns:wpi="http://schemas.microsoft.com/office/word/2010/wordprocessingInk" xmlns:wne="http://schemas.microsoft.com/office/word/2006/wordml" xmlns:wps="http://schemas.microsoft.com/office/word/2010/wordprocessingShape" mc:Ignorable="w14 w15 w16se w16cid wp14">
   <w:tbl>
     <w:tblPr>
       <w:tblW w:w="0" w:type="auto"/>
@@ -10792,7 +10887,7 @@
 </file>
 
 <file path=word/header2.xml><?xml version="1.0" encoding="utf-8"?>
-<w:hdr xmlns:wpc="http://schemas.microsoft.com/office/word/2010/wordprocessingCanvas" xmlns:cx="http://schemas.microsoft.com/office/drawing/2014/chartex" xmlns:cx1="http://schemas.microsoft.com/office/drawing/2015/9/8/chartex" xmlns:cx2="http://schemas.microsoft.com/office/drawing/2015/10/21/chartex" xmlns:cx3="http://schemas.microsoft.com/office/drawing/2016/5/9/chartex" xmlns:cx4="http://schemas.microsoft.com/office/drawing/2016/5/10/chartex" xmlns:cx5="http://schemas.microsoft.com/office/drawing/2016/5/11/chartex" xmlns:cx6="http://schemas.microsoft.com/office/drawing/2016/5/12/chartex" xmlns:cx7="http://schemas.microsoft.com/office/drawing/2016/5/13/chartex" xmlns:cx8="http://schemas.microsoft.com/office/drawing/2016/5/14/chartex" xmlns:mc="http://schemas.openxmlformats.org/markup-compatibility/2006" xmlns:aink="http://schemas.microsoft.com/office/drawing/2016/ink" xmlns:am3d="http://schemas.microsoft.com/office/drawing/2017/model3d" xmlns:o="urn:schemas-microsoft-com:office:office" xmlns:r="http://schemas.openxmlformats.org/officeDocument/2006/relationships" xmlns:m="http://schemas.openxmlformats.org/officeDocument/2006/math" xmlns:v="urn:schemas-microsoft-com:vml" xmlns:wp14="http://schemas.microsoft.com/office/word/2010/wordprocessingDrawing" xmlns:wp="http://schemas.openxmlformats.org/drawingml/2006/wordprocessingDrawing" xmlns:w10="urn:schemas-microsoft-com:office:word" xmlns:w="http://schemas.openxmlformats.org/wordprocessingml/2006/main" xmlns:w14="http://schemas.microsoft.com/office/word/2010/wordml" xmlns:w15="http://schemas.microsoft.com/office/word/2012/wordml" xmlns:w16cex="http://schemas.microsoft.com/office/word/2018/wordml/cex" xmlns:w16cid="http://schemas.microsoft.com/office/word/2016/wordml/cid" xmlns:w16="http://schemas.microsoft.com/office/word/2018/wordml" xmlns:w16sdtdh="http://schemas.microsoft.com/office/word/2020/wordml/sdtdatahash" xmlns:w16se="http://schemas.microsoft.com/office/word/2015/wordml/symex" xmlns:wpg="http://schemas.microsoft.com/office/word/2010/wordprocessingGroup" xmlns:wpi="http://schemas.microsoft.com/office/word/2010/wordprocessingInk" xmlns:wne="http://schemas.microsoft.com/office/word/2006/wordml" xmlns:wps="http://schemas.microsoft.com/office/word/2010/wordprocessingShape" mc:Ignorable="w14 w15 w16se w16cid w16 w16cex w16sdtdh wp14">
+<w:hdr xmlns:wpc="http://schemas.microsoft.com/office/word/2010/wordprocessingCanvas" xmlns:cx="http://schemas.microsoft.com/office/drawing/2014/chartex" xmlns:cx1="http://schemas.microsoft.com/office/drawing/2015/9/8/chartex" xmlns:cx2="http://schemas.microsoft.com/office/drawing/2015/10/21/chartex" xmlns:cx3="http://schemas.microsoft.com/office/drawing/2016/5/9/chartex" xmlns:cx4="http://schemas.microsoft.com/office/drawing/2016/5/10/chartex" xmlns:cx5="http://schemas.microsoft.com/office/drawing/2016/5/11/chartex" xmlns:cx6="http://schemas.microsoft.com/office/drawing/2016/5/12/chartex" xmlns:cx7="http://schemas.microsoft.com/office/drawing/2016/5/13/chartex" xmlns:cx8="http://schemas.microsoft.com/office/drawing/2016/5/14/chartex" xmlns:mc="http://schemas.openxmlformats.org/markup-compatibility/2006" xmlns:aink="http://schemas.microsoft.com/office/drawing/2016/ink" xmlns:am3d="http://schemas.microsoft.com/office/drawing/2017/model3d" xmlns:o="urn:schemas-microsoft-com:office:office" xmlns:r="http://schemas.openxmlformats.org/officeDocument/2006/relationships" xmlns:m="http://schemas.openxmlformats.org/officeDocument/2006/math" xmlns:v="urn:schemas-microsoft-com:vml" xmlns:wp14="http://schemas.microsoft.com/office/word/2010/wordprocessingDrawing" xmlns:wp="http://schemas.openxmlformats.org/drawingml/2006/wordprocessingDrawing" xmlns:w10="urn:schemas-microsoft-com:office:word" xmlns:w="http://schemas.openxmlformats.org/wordprocessingml/2006/main" xmlns:w14="http://schemas.microsoft.com/office/word/2010/wordml" xmlns:w15="http://schemas.microsoft.com/office/word/2012/wordml" xmlns:w16cid="http://schemas.microsoft.com/office/word/2016/wordml/cid" xmlns:w16se="http://schemas.microsoft.com/office/word/2015/wordml/symex" xmlns:wpg="http://schemas.microsoft.com/office/word/2010/wordprocessingGroup" xmlns:wpi="http://schemas.microsoft.com/office/word/2010/wordprocessingInk" xmlns:wne="http://schemas.microsoft.com/office/word/2006/wordml" xmlns:wps="http://schemas.microsoft.com/office/word/2010/wordprocessingShape" mc:Ignorable="w14 w15 w16se w16cid wp14">
   <w:p>
     <w:pPr>
       <w:pStyle w:val="Cabealho"/>
@@ -10807,7 +10902,7 @@
 </file>
 
 <file path=word/header3.xml><?xml version="1.0" encoding="utf-8"?>
-<w:hdr xmlns:wpc="http://schemas.microsoft.com/office/word/2010/wordprocessingCanvas" xmlns:cx="http://schemas.microsoft.com/office/drawing/2014/chartex" xmlns:cx1="http://schemas.microsoft.com/office/drawing/2015/9/8/chartex" xmlns:cx2="http://schemas.microsoft.com/office/drawing/2015/10/21/chartex" xmlns:cx3="http://schemas.microsoft.com/office/drawing/2016/5/9/chartex" xmlns:cx4="http://schemas.microsoft.com/office/drawing/2016/5/10/chartex" xmlns:cx5="http://schemas.microsoft.com/office/drawing/2016/5/11/chartex" xmlns:cx6="http://schemas.microsoft.com/office/drawing/2016/5/12/chartex" xmlns:cx7="http://schemas.microsoft.com/office/drawing/2016/5/13/chartex" xmlns:cx8="http://schemas.microsoft.com/office/drawing/2016/5/14/chartex" xmlns:mc="http://schemas.openxmlformats.org/markup-compatibility/2006" xmlns:aink="http://schemas.microsoft.com/office/drawing/2016/ink" xmlns:am3d="http://schemas.microsoft.com/office/drawing/2017/model3d" xmlns:o="urn:schemas-microsoft-com:office:office" xmlns:r="http://schemas.openxmlformats.org/officeDocument/2006/relationships" xmlns:m="http://schemas.openxmlformats.org/officeDocument/2006/math" xmlns:v="urn:schemas-microsoft-com:vml" xmlns:wp14="http://schemas.microsoft.com/office/word/2010/wordprocessingDrawing" xmlns:wp="http://schemas.openxmlformats.org/drawingml/2006/wordprocessingDrawing" xmlns:w10="urn:schemas-microsoft-com:office:word" xmlns:w="http://schemas.openxmlformats.org/wordprocessingml/2006/main" xmlns:w14="http://schemas.microsoft.com/office/word/2010/wordml" xmlns:w15="http://schemas.microsoft.com/office/word/2012/wordml" xmlns:w16cex="http://schemas.microsoft.com/office/word/2018/wordml/cex" xmlns:w16cid="http://schemas.microsoft.com/office/word/2016/wordml/cid" xmlns:w16="http://schemas.microsoft.com/office/word/2018/wordml" xmlns:w16sdtdh="http://schemas.microsoft.com/office/word/2020/wordml/sdtdatahash" xmlns:w16se="http://schemas.microsoft.com/office/word/2015/wordml/symex" xmlns:wpg="http://schemas.microsoft.com/office/word/2010/wordprocessingGroup" xmlns:wpi="http://schemas.microsoft.com/office/word/2010/wordprocessingInk" xmlns:wne="http://schemas.microsoft.com/office/word/2006/wordml" xmlns:wps="http://schemas.microsoft.com/office/word/2010/wordprocessingShape" mc:Ignorable="w14 w15 w16se w16cid w16 w16cex w16sdtdh wp14">
+<w:hdr xmlns:wpc="http://schemas.microsoft.com/office/word/2010/wordprocessingCanvas" xmlns:cx="http://schemas.microsoft.com/office/drawing/2014/chartex" xmlns:cx1="http://schemas.microsoft.com/office/drawing/2015/9/8/chartex" xmlns:cx2="http://schemas.microsoft.com/office/drawing/2015/10/21/chartex" xmlns:cx3="http://schemas.microsoft.com/office/drawing/2016/5/9/chartex" xmlns:cx4="http://schemas.microsoft.com/office/drawing/2016/5/10/chartex" xmlns:cx5="http://schemas.microsoft.com/office/drawing/2016/5/11/chartex" xmlns:cx6="http://schemas.microsoft.com/office/drawing/2016/5/12/chartex" xmlns:cx7="http://schemas.microsoft.com/office/drawing/2016/5/13/chartex" xmlns:cx8="http://schemas.microsoft.com/office/drawing/2016/5/14/chartex" xmlns:mc="http://schemas.openxmlformats.org/markup-compatibility/2006" xmlns:aink="http://schemas.microsoft.com/office/drawing/2016/ink" xmlns:am3d="http://schemas.microsoft.com/office/drawing/2017/model3d" xmlns:o="urn:schemas-microsoft-com:office:office" xmlns:r="http://schemas.openxmlformats.org/officeDocument/2006/relationships" xmlns:m="http://schemas.openxmlformats.org/officeDocument/2006/math" xmlns:v="urn:schemas-microsoft-com:vml" xmlns:wp14="http://schemas.microsoft.com/office/word/2010/wordprocessingDrawing" xmlns:wp="http://schemas.openxmlformats.org/drawingml/2006/wordprocessingDrawing" xmlns:w10="urn:schemas-microsoft-com:office:word" xmlns:w="http://schemas.openxmlformats.org/wordprocessingml/2006/main" xmlns:w14="http://schemas.microsoft.com/office/word/2010/wordml" xmlns:w15="http://schemas.microsoft.com/office/word/2012/wordml" xmlns:w16cid="http://schemas.microsoft.com/office/word/2016/wordml/cid" xmlns:w16se="http://schemas.microsoft.com/office/word/2015/wordml/symex" xmlns:wpg="http://schemas.microsoft.com/office/word/2010/wordprocessingGroup" xmlns:wpi="http://schemas.microsoft.com/office/word/2010/wordprocessingInk" xmlns:wne="http://schemas.microsoft.com/office/word/2006/wordml" xmlns:wps="http://schemas.microsoft.com/office/word/2010/wordprocessingShape" mc:Ignorable="w14 w15 w16se w16cid wp14">
   <w:tbl>
     <w:tblPr>
       <w:tblW w:w="0" w:type="auto"/>
@@ -10909,7 +11004,7 @@
 </file>
 
 <file path=word/numbering.xml><?xml version="1.0" encoding="utf-8"?>
-<w:numbering xmlns:wpc="http://schemas.microsoft.com/office/word/2010/wordprocessingCanvas" xmlns:cx="http://schemas.microsoft.com/office/drawing/2014/chartex" xmlns:cx1="http://schemas.microsoft.com/office/drawing/2015/9/8/chartex" xmlns:cx2="http://schemas.microsoft.com/office/drawing/2015/10/21/chartex" xmlns:cx3="http://schemas.microsoft.com/office/drawing/2016/5/9/chartex" xmlns:cx4="http://schemas.microsoft.com/office/drawing/2016/5/10/chartex" xmlns:cx5="http://schemas.microsoft.com/office/drawing/2016/5/11/chartex" xmlns:cx6="http://schemas.microsoft.com/office/drawing/2016/5/12/chartex" xmlns:cx7="http://schemas.microsoft.com/office/drawing/2016/5/13/chartex" xmlns:cx8="http://schemas.microsoft.com/office/drawing/2016/5/14/chartex" xmlns:mc="http://schemas.openxmlformats.org/markup-compatibility/2006" xmlns:aink="http://schemas.microsoft.com/office/drawing/2016/ink" xmlns:am3d="http://schemas.microsoft.com/office/drawing/2017/model3d" xmlns:o="urn:schemas-microsoft-com:office:office" xmlns:r="http://schemas.openxmlformats.org/officeDocument/2006/relationships" xmlns:m="http://schemas.openxmlformats.org/officeDocument/2006/math" xmlns:v="urn:schemas-microsoft-com:vml" xmlns:wp14="http://schemas.microsoft.com/office/word/2010/wordprocessingDrawing" xmlns:wp="http://schemas.openxmlformats.org/drawingml/2006/wordprocessingDrawing" xmlns:w10="urn:schemas-microsoft-com:office:word" xmlns:w="http://schemas.openxmlformats.org/wordprocessingml/2006/main" xmlns:w14="http://schemas.microsoft.com/office/word/2010/wordml" xmlns:w15="http://schemas.microsoft.com/office/word/2012/wordml" xmlns:w16cex="http://schemas.microsoft.com/office/word/2018/wordml/cex" xmlns:w16cid="http://schemas.microsoft.com/office/word/2016/wordml/cid" xmlns:w16="http://schemas.microsoft.com/office/word/2018/wordml" xmlns:w16sdtdh="http://schemas.microsoft.com/office/word/2020/wordml/sdtdatahash" xmlns:w16se="http://schemas.microsoft.com/office/word/2015/wordml/symex" xmlns:wpg="http://schemas.microsoft.com/office/word/2010/wordprocessingGroup" xmlns:wpi="http://schemas.microsoft.com/office/word/2010/wordprocessingInk" xmlns:wne="http://schemas.microsoft.com/office/word/2006/wordml" xmlns:wps="http://schemas.microsoft.com/office/word/2010/wordprocessingShape" mc:Ignorable="w14 w15 w16se w16cid w16 w16cex w16sdtdh wp14">
+<w:numbering xmlns:wpc="http://schemas.microsoft.com/office/word/2010/wordprocessingCanvas" xmlns:cx="http://schemas.microsoft.com/office/drawing/2014/chartex" xmlns:cx1="http://schemas.microsoft.com/office/drawing/2015/9/8/chartex" xmlns:cx2="http://schemas.microsoft.com/office/drawing/2015/10/21/chartex" xmlns:cx3="http://schemas.microsoft.com/office/drawing/2016/5/9/chartex" xmlns:cx4="http://schemas.microsoft.com/office/drawing/2016/5/10/chartex" xmlns:cx5="http://schemas.microsoft.com/office/drawing/2016/5/11/chartex" xmlns:cx6="http://schemas.microsoft.com/office/drawing/2016/5/12/chartex" xmlns:cx7="http://schemas.microsoft.com/office/drawing/2016/5/13/chartex" xmlns:cx8="http://schemas.microsoft.com/office/drawing/2016/5/14/chartex" xmlns:mc="http://schemas.openxmlformats.org/markup-compatibility/2006" xmlns:aink="http://schemas.microsoft.com/office/drawing/2016/ink" xmlns:am3d="http://schemas.microsoft.com/office/drawing/2017/model3d" xmlns:o="urn:schemas-microsoft-com:office:office" xmlns:r="http://schemas.openxmlformats.org/officeDocument/2006/relationships" xmlns:m="http://schemas.openxmlformats.org/officeDocument/2006/math" xmlns:v="urn:schemas-microsoft-com:vml" xmlns:wp14="http://schemas.microsoft.com/office/word/2010/wordprocessingDrawing" xmlns:wp="http://schemas.openxmlformats.org/drawingml/2006/wordprocessingDrawing" xmlns:w10="urn:schemas-microsoft-com:office:word" xmlns:w="http://schemas.openxmlformats.org/wordprocessingml/2006/main" xmlns:w14="http://schemas.microsoft.com/office/word/2010/wordml" xmlns:w15="http://schemas.microsoft.com/office/word/2012/wordml" xmlns:w16cid="http://schemas.microsoft.com/office/word/2016/wordml/cid" xmlns:w16se="http://schemas.microsoft.com/office/word/2015/wordml/symex" xmlns:wpg="http://schemas.microsoft.com/office/word/2010/wordprocessingGroup" xmlns:wpi="http://schemas.microsoft.com/office/word/2010/wordprocessingInk" xmlns:wne="http://schemas.microsoft.com/office/word/2006/wordml" xmlns:wps="http://schemas.microsoft.com/office/word/2010/wordprocessingShape" mc:Ignorable="w14 w15 w16se w16cid wp14">
   <w:abstractNum w:abstractNumId="0" w15:restartNumberingAfterBreak="0">
     <w:nsid w:val="FFFFFFFB"/>
     <w:multiLevelType w:val="multilevel"/>
@@ -12143,7 +12238,7 @@
 </file>
 
 <file path=word/styles.xml><?xml version="1.0" encoding="utf-8"?>
-<w:styles xmlns:mc="http://schemas.openxmlformats.org/markup-compatibility/2006" xmlns:r="http://schemas.openxmlformats.org/officeDocument/2006/relationships" xmlns:w="http://schemas.openxmlformats.org/wordprocessingml/2006/main" xmlns:w14="http://schemas.microsoft.com/office/word/2010/wordml" xmlns:w15="http://schemas.microsoft.com/office/word/2012/wordml" xmlns:w16cex="http://schemas.microsoft.com/office/word/2018/wordml/cex" xmlns:w16cid="http://schemas.microsoft.com/office/word/2016/wordml/cid" xmlns:w16="http://schemas.microsoft.com/office/word/2018/wordml" xmlns:w16sdtdh="http://schemas.microsoft.com/office/word/2020/wordml/sdtdatahash" xmlns:w16se="http://schemas.microsoft.com/office/word/2015/wordml/symex" mc:Ignorable="w14 w15 w16se w16cid w16 w16cex w16sdtdh">
+<w:styles xmlns:mc="http://schemas.openxmlformats.org/markup-compatibility/2006" xmlns:r="http://schemas.openxmlformats.org/officeDocument/2006/relationships" xmlns:w="http://schemas.openxmlformats.org/wordprocessingml/2006/main" xmlns:w14="http://schemas.microsoft.com/office/word/2010/wordml" xmlns:w15="http://schemas.microsoft.com/office/word/2012/wordml" xmlns:w16cid="http://schemas.microsoft.com/office/word/2016/wordml/cid" xmlns:w16se="http://schemas.microsoft.com/office/word/2015/wordml/symex" mc:Ignorable="w14 w15 w16se w16cid">
   <w:docDefaults>
     <w:rPrDefault>
       <w:rPr>
@@ -14531,7 +14626,12 @@
 </file>
 
 <file path=customXml/item1.xml><?xml version="1.0" encoding="utf-8"?>
-<b:Sources xmlns:b="http://schemas.openxmlformats.org/officeDocument/2006/bibliography" xmlns="http://schemas.openxmlformats.org/officeDocument/2006/bibliography" SelectedStyle="" StyleName=""/>
+<?mso-contentType ?>
+<FormTemplates xmlns="http://schemas.microsoft.com/sharepoint/v3/contenttype/forms">
+  <Display>DocumentLibraryForm</Display>
+  <Edit>DocumentLibraryForm</Edit>
+  <New>DocumentLibraryForm</New>
+</FormTemplates>
 </file>
 
 <file path=customXml/item2.xml><?xml version="1.0" encoding="utf-8"?>
@@ -14724,24 +14824,19 @@
 </file>
 
 <file path=customXml/item3.xml><?xml version="1.0" encoding="utf-8"?>
-<?mso-contentType ?>
-<FormTemplates xmlns="http://schemas.microsoft.com/sharepoint/v3/contenttype/forms">
-  <Display>DocumentLibraryForm</Display>
-  <Edit>DocumentLibraryForm</Edit>
-  <New>DocumentLibraryForm</New>
-</FormTemplates>
-</file>
-
-<file path=customXml/item4.xml><?xml version="1.0" encoding="utf-8"?>
 <p:properties xmlns:p="http://schemas.microsoft.com/office/2006/metadata/properties" xmlns:xsi="http://www.w3.org/2001/XMLSchema-instance" xmlns:pc="http://schemas.microsoft.com/office/infopath/2007/PartnerControls">
   <documentManagement/>
 </p:properties>
 </file>
 
+<file path=customXml/item4.xml><?xml version="1.0" encoding="utf-8"?>
+<b:Sources xmlns:b="http://schemas.openxmlformats.org/officeDocument/2006/bibliography" xmlns="http://schemas.openxmlformats.org/officeDocument/2006/bibliography" SelectedStyle="" StyleName=""/>
+</file>
+
 <file path=customXml/itemProps1.xml><?xml version="1.0" encoding="utf-8"?>
-<ds:datastoreItem xmlns:ds="http://schemas.openxmlformats.org/officeDocument/2006/customXml" ds:itemID="{90E28FDA-35C6-4FCD-88ED-F93C837A14A5}">
+<ds:datastoreItem xmlns:ds="http://schemas.openxmlformats.org/officeDocument/2006/customXml" ds:itemID="{7B1E6EB0-B3F5-485A-9397-E673FC4F5C49}">
   <ds:schemaRefs>
-    <ds:schemaRef ds:uri="http://schemas.openxmlformats.org/officeDocument/2006/bibliography"/>
+    <ds:schemaRef ds:uri="http://schemas.microsoft.com/sharepoint/v3/contenttype/forms"/>
   </ds:schemaRefs>
 </ds:datastoreItem>
 </file>
@@ -14766,18 +14861,18 @@
 </file>
 
 <file path=customXml/itemProps3.xml><?xml version="1.0" encoding="utf-8"?>
-<ds:datastoreItem xmlns:ds="http://schemas.openxmlformats.org/officeDocument/2006/customXml" ds:itemID="{7B1E6EB0-B3F5-485A-9397-E673FC4F5C49}">
-  <ds:schemaRefs>
-    <ds:schemaRef ds:uri="http://schemas.microsoft.com/sharepoint/v3/contenttype/forms"/>
-  </ds:schemaRefs>
-</ds:datastoreItem>
-</file>
-
-<file path=customXml/itemProps4.xml><?xml version="1.0" encoding="utf-8"?>
 <ds:datastoreItem xmlns:ds="http://schemas.openxmlformats.org/officeDocument/2006/customXml" ds:itemID="{41853661-3F52-45C5-AABD-8FFE43AA909F}">
   <ds:schemaRefs>
     <ds:schemaRef ds:uri="http://schemas.microsoft.com/office/2006/metadata/properties"/>
     <ds:schemaRef ds:uri="http://schemas.microsoft.com/office/infopath/2007/PartnerControls"/>
   </ds:schemaRefs>
 </ds:datastoreItem>
+</file>
+
+<file path=customXml/itemProps4.xml><?xml version="1.0" encoding="utf-8"?>
+<ds:datastoreItem xmlns:ds="http://schemas.openxmlformats.org/officeDocument/2006/customXml" ds:itemID="{009081EE-EA6B-4DB9-9B7A-FDA22C74C0B4}">
+  <ds:schemaRefs>
+    <ds:schemaRef ds:uri="http://schemas.openxmlformats.org/officeDocument/2006/bibliography"/>
+  </ds:schemaRefs>
+</ds:datastoreItem>
 </file>
</xml_diff>